<commit_message>
Page breaks on linux
</commit_message>
<xml_diff>
--- a/tests/testthat/docx/test18.docx
+++ b/tests/testthat/docx/test18.docx
@@ -13,8 +13,8 @@
     <w:tbl>
       <w:tblPr>
         <w:tblCellMar>
-          <w:left w:w="72" w:type="dxa"/>
-          <w:right w:w="72" w:type="dxa"/>
+          <w:left w:w="24" w:type="dxa"/>
+          <w:right w:w="24" w:type="dxa"/>
         </w:tblCellMar>
         <w:tblW w:w="9360"/>
         <w:tblInd w:w="0" w:type="dxa"/>
@@ -67,8 +67,8 @@
         <w:tblW w:w="8764" w:type="dxa"/>
         <w:tblBorders/>
         <w:tblCellMar>
-          <w:left w:w="72" w:type="dxa"/>
-          <w:right w:w="72" w:type="dxa"/>
+          <w:left w:w="24" w:type="dxa"/>
+          <w:right w:w="24" w:type="dxa"/>
         </w:tblCellMar>
       </w:tblPr>
       <w:tblGrid>
@@ -2649,8 +2649,8 @@
     <w:tbl>
       <w:tblPr>
         <w:tblCellMar>
-          <w:left w:w="72" w:type="dxa"/>
-          <w:right w:w="72" w:type="dxa"/>
+          <w:left w:w="24" w:type="dxa"/>
+          <w:right w:w="24" w:type="dxa"/>
         </w:tblCellMar>
         <w:tblW w:w="9360"/>
         <w:tblInd w:w="0" w:type="dxa"/>
@@ -2703,8 +2703,8 @@
         <w:tblW w:w="8764" w:type="dxa"/>
         <w:tblBorders/>
         <w:tblCellMar>
-          <w:left w:w="72" w:type="dxa"/>
-          <w:right w:w="72" w:type="dxa"/>
+          <w:left w:w="24" w:type="dxa"/>
+          <w:right w:w="24" w:type="dxa"/>
         </w:tblCellMar>
       </w:tblPr>
       <w:tblGrid>
@@ -5285,8 +5285,8 @@
     <w:tbl>
       <w:tblPr>
         <w:tblCellMar>
-          <w:left w:w="72" w:type="dxa"/>
-          <w:right w:w="72" w:type="dxa"/>
+          <w:left w:w="24" w:type="dxa"/>
+          <w:right w:w="24" w:type="dxa"/>
         </w:tblCellMar>
         <w:tblW w:w="9360"/>
         <w:tblInd w:w="0" w:type="dxa"/>
@@ -5339,8 +5339,8 @@
         <w:tblW w:w="8764" w:type="dxa"/>
         <w:tblBorders/>
         <w:tblCellMar>
-          <w:left w:w="72" w:type="dxa"/>
-          <w:right w:w="72" w:type="dxa"/>
+          <w:left w:w="24" w:type="dxa"/>
+          <w:right w:w="24" w:type="dxa"/>
         </w:tblCellMar>
       </w:tblPr>
       <w:tblGrid>
@@ -7921,8 +7921,8 @@
     <w:tbl>
       <w:tblPr>
         <w:tblCellMar>
-          <w:left w:w="72" w:type="dxa"/>
-          <w:right w:w="72" w:type="dxa"/>
+          <w:left w:w="24" w:type="dxa"/>
+          <w:right w:w="24" w:type="dxa"/>
         </w:tblCellMar>
         <w:tblW w:w="9360"/>
         <w:tblInd w:w="0" w:type="dxa"/>
@@ -7975,8 +7975,8 @@
         <w:tblW w:w="8764" w:type="dxa"/>
         <w:tblBorders/>
         <w:tblCellMar>
-          <w:left w:w="72" w:type="dxa"/>
-          <w:right w:w="72" w:type="dxa"/>
+          <w:left w:w="24" w:type="dxa"/>
+          <w:right w:w="24" w:type="dxa"/>
         </w:tblCellMar>
       </w:tblPr>
       <w:tblGrid>

</xml_diff>

<commit_message>
More linux page break
</commit_message>
<xml_diff>
--- a/tests/testthat/docx/test18.docx
+++ b/tests/testthat/docx/test18.docx
@@ -2636,12 +2636,17 @@
     </w:tbl>
     <w:p>
       <w:pPr>
-        <w:spacing w:after="0" w:line="120" w:lineRule="auto"/>
+        <w:spacing w:after="0" w:before="0" w:line="120" w:lineRule="auto"/>
         <w:contextualSpacing/>
         <w:rPr>
           <w:sz w:val="0"/>
         </w:rPr>
       </w:pPr>
+      <w:r>
+        <w:rPr>
+          <w:sz w:val="0"/>
+        </w:rPr>
+      </w:r>
       <w:r>
         <w:br w:type="page"/>
       </w:r>
@@ -5272,12 +5277,17 @@
     </w:tbl>
     <w:p>
       <w:pPr>
-        <w:spacing w:after="0" w:line="120" w:lineRule="auto"/>
+        <w:spacing w:after="0" w:before="0" w:line="120" w:lineRule="auto"/>
         <w:contextualSpacing/>
         <w:rPr>
           <w:sz w:val="0"/>
         </w:rPr>
       </w:pPr>
+      <w:r>
+        <w:rPr>
+          <w:sz w:val="0"/>
+        </w:rPr>
+      </w:r>
       <w:r>
         <w:br w:type="page"/>
       </w:r>
@@ -7908,12 +7918,17 @@
     </w:tbl>
     <w:p>
       <w:pPr>
-        <w:spacing w:after="0" w:line="120" w:lineRule="auto"/>
+        <w:spacing w:after="0" w:before="0" w:line="120" w:lineRule="auto"/>
         <w:contextualSpacing/>
         <w:rPr>
           <w:sz w:val="0"/>
         </w:rPr>
       </w:pPr>
+      <w:r>
+        <w:rPr>
+          <w:sz w:val="0"/>
+        </w:rPr>
+      </w:r>
       <w:r>
         <w:br w:type="page"/>
       </w:r>

</xml_diff>